<commit_message>
updated elevator pitch with corrections from the Hadfield
</commit_message>
<xml_diff>
--- a/resources/gameInfo/Elevator Pitch.docx
+++ b/resources/gameInfo/Elevator Pitch.docx
@@ -7,87 +7,204 @@
       <w:r>
         <w:t xml:space="preserve">Last </w:t>
       </w:r>
+      <w:r>
+        <w:t>f</w:t>
+      </w:r>
+      <w:r>
+        <w:t xml:space="preserve">all, the </w:t>
+      </w:r>
+      <w:r>
+        <w:t>Military and Strategic Studies D</w:t>
+      </w:r>
+      <w:r>
+        <w:t xml:space="preserve">epartment had a team of cadets developing a strategic wargame for the new MSS 251 </w:t>
+      </w:r>
+      <w:ins w:id="0" w:author="Hadfield, Steven M Civ USAF USAFA USAFA/DFCS" w:date="2018-09-10T17:20:00Z">
+        <w:r>
+          <w:rPr>
+            <w:highlight w:val="yellow"/>
+            <w:rPrChange w:id="1" w:author="Hadfield, Steven M Civ USAF USAFA USAFA/DFCS" w:date="2018-09-10T17:30:00Z">
+              <w:rPr/>
+            </w:rPrChange>
+          </w:rPr>
+          <w:t>&lt;ADD COURSE TITLE HERE&gt;</w:t>
+        </w:r>
+        <w:r>
+          <w:t xml:space="preserve"> </w:t>
+        </w:r>
+      </w:ins>
+      <w:r>
+        <w:t xml:space="preserve">course. They made a board game with 3D printed pieces and a typed-up rule book. The board game worked well for the test sections in </w:t>
+      </w:r>
       <w:proofErr w:type="gramStart"/>
       <w:r>
+        <w:t>Spring</w:t>
+      </w:r>
+      <w:proofErr w:type="gramEnd"/>
+      <w:r>
+        <w:t xml:space="preserve"> 2019</w:t>
+      </w:r>
+      <w:r>
+        <w:t xml:space="preserve">, but they needed </w:t>
+      </w:r>
+      <w:r>
+        <w:t>a more scalable</w:t>
+      </w:r>
+      <w:r>
+        <w:t xml:space="preserve"> platform </w:t>
+      </w:r>
+      <w:r>
+        <w:t xml:space="preserve">to support </w:t>
+      </w:r>
+      <w:bookmarkStart w:id="2" w:name="_GoBack"/>
+      <w:bookmarkEnd w:id="2"/>
+      <w:r>
+        <w:t xml:space="preserve">the 27 live sections for the next Fall, so they contacted the </w:t>
+      </w:r>
+      <w:r>
+        <w:t>D</w:t>
+      </w:r>
+      <w:r>
+        <w:t>epartment</w:t>
+      </w:r>
+      <w:r>
+        <w:t xml:space="preserve"> of Computer and Cyber Sciences</w:t>
+      </w:r>
+      <w:r>
+        <w:t xml:space="preserve">. </w:t>
+      </w:r>
+      <w:r>
+        <w:t xml:space="preserve">Cadet First Class </w:t>
+      </w:r>
+      <w:r>
+        <w:t xml:space="preserve">Jack Kulp </w:t>
+      </w:r>
+      <w:r>
+        <w:t>began development of</w:t>
+      </w:r>
+      <w:r>
+        <w:t xml:space="preserve"> a browser-based version of the board game </w:t>
+      </w:r>
+      <w:r>
+        <w:t xml:space="preserve">in </w:t>
+      </w:r>
+      <w:proofErr w:type="gramStart"/>
+      <w:r>
+        <w:t>Spring</w:t>
+      </w:r>
+      <w:proofErr w:type="gramEnd"/>
+      <w:r>
+        <w:t xml:space="preserve"> 2018</w:t>
+      </w:r>
+      <w:r>
+        <w:t xml:space="preserve">, and </w:t>
+      </w:r>
+      <w:r>
+        <w:t xml:space="preserve">C1C </w:t>
+      </w:r>
+      <w:r>
+        <w:t xml:space="preserve">Spencer Adolph joined over the summer to help develop the game further. Now as a </w:t>
+      </w:r>
+      <w:r>
+        <w:t>Software Engineering</w:t>
+      </w:r>
+      <w:r>
+        <w:t xml:space="preserve"> capstone</w:t>
+      </w:r>
+      <w:r>
+        <w:t xml:space="preserve"> project</w:t>
+      </w:r>
+      <w:r>
+        <w:t xml:space="preserve">, four </w:t>
+      </w:r>
+      <w:r>
+        <w:t>First Class Computer Science majors</w:t>
+      </w:r>
+      <w:r>
+        <w:t xml:space="preserve"> are developing this game </w:t>
+      </w:r>
+      <w:r>
+        <w:t xml:space="preserve">using </w:t>
+      </w:r>
+      <w:r>
+        <w:t>HTML, JavaScript, and CSS with PHP connection</w:t>
+      </w:r>
+      <w:r>
+        <w:t>s</w:t>
+      </w:r>
+      <w:r>
+        <w:t xml:space="preserve"> to a MySQL server. The</w:t>
+      </w:r>
+      <w:r>
+        <w:t>ir</w:t>
+      </w:r>
+      <w:r>
+        <w:t xml:space="preserve"> </w:t>
+      </w:r>
+      <w:r>
+        <w:t xml:space="preserve">web-based software </w:t>
+      </w:r>
+      <w:r>
+        <w:t xml:space="preserve">can now handle </w:t>
+      </w:r>
+      <w:r>
+        <w:t xml:space="preserve">multiple </w:t>
+      </w:r>
+      <w:r>
+        <w:t xml:space="preserve">games per section, and automatically </w:t>
+      </w:r>
+      <w:r>
+        <w:t xml:space="preserve">tracks the play of each game using their </w:t>
+      </w:r>
+      <w:r>
+        <w:t xml:space="preserve">database. </w:t>
+      </w:r>
+      <w:r>
+        <w:t xml:space="preserve">MSS 251 cadets </w:t>
+      </w:r>
+      <w:r>
+        <w:t>will be able to drag pieces around the board and initiate combat with a few clicks. The game will have the same phases and turns as the board game.</w:t>
+      </w:r>
+      <w:r>
+        <w:t xml:space="preserve"> </w:t>
+      </w:r>
+      <w:r>
+        <w:t xml:space="preserve"> We plan to have a fully playable version for </w:t>
+      </w:r>
+      <w:r>
+        <w:t>a L</w:t>
+      </w:r>
+      <w:r>
+        <w:t>esson 30 deployment</w:t>
+      </w:r>
+      <w:r>
+        <w:t xml:space="preserve"> </w:t>
+      </w:r>
+      <w:r>
+        <w:t>in the MSS</w:t>
+      </w:r>
+      <w:r>
+        <w:t xml:space="preserve"> </w:t>
+      </w:r>
+      <w:r>
+        <w:t>251 course</w:t>
+      </w:r>
+      <w:r>
+        <w:t xml:space="preserve"> in the </w:t>
+      </w:r>
+      <w:proofErr w:type="gramStart"/>
+      <w:r>
         <w:t>Fall</w:t>
       </w:r>
       <w:proofErr w:type="gramEnd"/>
       <w:r>
-        <w:t xml:space="preserve">, the MSS department had a team of cadets developing a strategic wargame for the new MSS 251 course. They made a board game with 3D printed pieces and a typed-up rule book. The board game worked well for the test sections in the </w:t>
-      </w:r>
-      <w:proofErr w:type="gramStart"/>
-      <w:r>
-        <w:t>Spring</w:t>
-      </w:r>
-      <w:proofErr w:type="gramEnd"/>
-      <w:r>
-        <w:t xml:space="preserve">, but they needed an easier platform for the 27 live sections </w:t>
-      </w:r>
-      <w:r>
-        <w:t>for the next Fall</w:t>
-      </w:r>
-      <w:r>
-        <w:t xml:space="preserve">, so they contacted the </w:t>
-      </w:r>
-      <w:proofErr w:type="spellStart"/>
-      <w:r>
-        <w:t>CompSci</w:t>
-      </w:r>
-      <w:proofErr w:type="spellEnd"/>
-      <w:r>
-        <w:t xml:space="preserve"> department. Jack Kulp worked on a browser-based version of the board game </w:t>
-      </w:r>
-      <w:r>
-        <w:t xml:space="preserve">last </w:t>
-      </w:r>
-      <w:proofErr w:type="gramStart"/>
-      <w:r>
-        <w:t>Spring</w:t>
-      </w:r>
-      <w:proofErr w:type="gramEnd"/>
-      <w:r>
-        <w:t xml:space="preserve">, and Spencer Adolph joined over the summer to help develop the game further. Now as a </w:t>
-      </w:r>
-      <w:proofErr w:type="spellStart"/>
-      <w:r>
-        <w:t>CompSci</w:t>
-      </w:r>
-      <w:proofErr w:type="spellEnd"/>
-      <w:r>
-        <w:t xml:space="preserve"> capstone, the four of us are developing this game with HTML, JavaScript, and CSS with PHP connection</w:t>
-      </w:r>
-      <w:r>
-        <w:t>s</w:t>
-      </w:r>
-      <w:r>
-        <w:t xml:space="preserve"> to a MySQL server. </w:t>
-      </w:r>
-      <w:r>
-        <w:t xml:space="preserve">The website can now handle several games per section, and automatically saves all information to the database. </w:t>
-      </w:r>
-      <w:r>
-        <w:t>Students will be able to drag pieces around the board and initiate combat with a few clicks. The game will have the same phases and turns as the board game, [with a couple adjustments to some rules to make it work on computer.]</w:t>
-      </w:r>
-      <w:r>
-        <w:t xml:space="preserve"> We plan to have a fully playable version for its lesson 30 deployment</w:t>
-      </w:r>
-      <w:r>
-        <w:t xml:space="preserve"> </w:t>
-      </w:r>
-      <w:r>
-        <w:t>in</w:t>
-      </w:r>
-      <w:r>
-        <w:t xml:space="preserve"> the MSS251 course</w:t>
+        <w:t xml:space="preserve"> of 2018</w:t>
       </w:r>
       <w:r>
         <w:t>.</w:t>
       </w:r>
     </w:p>
-    <w:p>
-      <w:bookmarkStart w:id="0" w:name="_GoBack"/>
-      <w:bookmarkEnd w:id="0"/>
-    </w:p>
+    <w:p/>
     <w:sectPr>
       <w:pgSz w:w="12240" w:h="15840"/>
       <w:pgMar w:top="1440" w:right="1440" w:bottom="1440" w:left="1440" w:header="720" w:footer="720" w:gutter="0"/>
@@ -96,6 +213,14 @@
     </w:sectPr>
   </w:body>
 </w:document>
+</file>
+
+<file path=word/people.xml><?xml version="1.0" encoding="utf-8"?>
+<w15:people xmlns:wpc="http://schemas.microsoft.com/office/word/2010/wordprocessingCanvas" xmlns:mc="http://schemas.openxmlformats.org/markup-compatibility/2006" xmlns:o="urn:schemas-microsoft-com:office:office" xmlns:r="http://schemas.openxmlformats.org/officeDocument/2006/relationships" xmlns:m="http://schemas.openxmlformats.org/officeDocument/2006/math" xmlns:v="urn:schemas-microsoft-com:vml" xmlns:wp14="http://schemas.microsoft.com/office/word/2010/wordprocessingDrawing" xmlns:wp="http://schemas.openxmlformats.org/drawingml/2006/wordprocessingDrawing" xmlns:w10="urn:schemas-microsoft-com:office:word" xmlns:w="http://schemas.openxmlformats.org/wordprocessingml/2006/main" xmlns:w14="http://schemas.microsoft.com/office/word/2010/wordml" xmlns:w15="http://schemas.microsoft.com/office/word/2012/wordml" xmlns:wpg="http://schemas.microsoft.com/office/word/2010/wordprocessingGroup" xmlns:wpi="http://schemas.microsoft.com/office/word/2010/wordprocessingInk" xmlns:wne="http://schemas.microsoft.com/office/word/2006/wordml" xmlns:wps="http://schemas.microsoft.com/office/word/2010/wordprocessingShape" mc:Ignorable="w14 w15 wp14">
+  <w15:person w15:author="Hadfield, Steven M Civ USAF USAFA USAFA/DFCS">
+    <w15:presenceInfo w15:providerId="None" w15:userId="Hadfield, Steven M Civ USAF USAFA USAFA/DFCS"/>
+  </w15:person>
+</w15:people>
 </file>
 
 <file path=word/styles.xml><?xml version="1.0" encoding="utf-8"?>
@@ -284,6 +409,46 @@
     <w:uiPriority w:val="99"/>
     <w:semiHidden/>
     <w:unhideWhenUsed/>
+  </w:style>
+  <w:style w:type="paragraph" w:styleId="BalloonText">
+    <w:name w:val="Balloon Text"/>
+    <w:basedOn w:val="Normal"/>
+    <w:link w:val="BalloonTextChar"/>
+    <w:uiPriority w:val="99"/>
+    <w:semiHidden/>
+    <w:unhideWhenUsed/>
+    <w:rsid w:val="00395080"/>
+    <w:pPr>
+      <w:spacing w:after="0" w:line="240" w:lineRule="auto"/>
+    </w:pPr>
+    <w:rPr>
+      <w:rFonts w:ascii="Tahoma" w:hAnsi="Tahoma" w:cs="Tahoma"/>
+      <w:sz w:val="16"/>
+      <w:szCs w:val="16"/>
+    </w:rPr>
+  </w:style>
+  <w:style w:type="character" w:customStyle="1" w:styleId="BalloonTextChar">
+    <w:name w:val="Balloon Text Char"/>
+    <w:basedOn w:val="DefaultParagraphFont"/>
+    <w:link w:val="BalloonText"/>
+    <w:uiPriority w:val="99"/>
+    <w:semiHidden/>
+    <w:rsid w:val="00395080"/>
+    <w:rPr>
+      <w:rFonts w:ascii="Tahoma" w:hAnsi="Tahoma" w:cs="Tahoma"/>
+      <w:sz w:val="16"/>
+      <w:szCs w:val="16"/>
+    </w:rPr>
+  </w:style>
+  <w:style w:type="paragraph" w:styleId="Revision">
+    <w:name w:val="Revision"/>
+    <w:hidden/>
+    <w:uiPriority w:val="99"/>
+    <w:semiHidden/>
+    <w:rsid w:val="00395080"/>
+    <w:pPr>
+      <w:spacing w:after="0" w:line="240" w:lineRule="auto"/>
+    </w:pPr>
   </w:style>
 </w:styles>
 </file>
@@ -475,6 +640,46 @@
     <w:semiHidden/>
     <w:unhideWhenUsed/>
   </w:style>
+  <w:style w:type="paragraph" w:styleId="BalloonText">
+    <w:name w:val="Balloon Text"/>
+    <w:basedOn w:val="Normal"/>
+    <w:link w:val="BalloonTextChar"/>
+    <w:uiPriority w:val="99"/>
+    <w:semiHidden/>
+    <w:unhideWhenUsed/>
+    <w:rsid w:val="00395080"/>
+    <w:pPr>
+      <w:spacing w:after="0" w:line="240" w:lineRule="auto"/>
+    </w:pPr>
+    <w:rPr>
+      <w:rFonts w:ascii="Tahoma" w:hAnsi="Tahoma" w:cs="Tahoma"/>
+      <w:sz w:val="16"/>
+      <w:szCs w:val="16"/>
+    </w:rPr>
+  </w:style>
+  <w:style w:type="character" w:customStyle="1" w:styleId="BalloonTextChar">
+    <w:name w:val="Balloon Text Char"/>
+    <w:basedOn w:val="DefaultParagraphFont"/>
+    <w:link w:val="BalloonText"/>
+    <w:uiPriority w:val="99"/>
+    <w:semiHidden/>
+    <w:rsid w:val="00395080"/>
+    <w:rPr>
+      <w:rFonts w:ascii="Tahoma" w:hAnsi="Tahoma" w:cs="Tahoma"/>
+      <w:sz w:val="16"/>
+      <w:szCs w:val="16"/>
+    </w:rPr>
+  </w:style>
+  <w:style w:type="paragraph" w:styleId="Revision">
+    <w:name w:val="Revision"/>
+    <w:hidden/>
+    <w:uiPriority w:val="99"/>
+    <w:semiHidden/>
+    <w:rsid w:val="00395080"/>
+    <w:pPr>
+      <w:spacing w:after="0" w:line="240" w:lineRule="auto"/>
+    </w:pPr>
+  </w:style>
 </w:styles>
 </file>
 

</xml_diff>